<commit_message>
Propuesta 2 de diagramas
</commit_message>
<xml_diff>
--- a/Documentos/Contratos de colaboración de clases/Contrato de CU6 Inscribir cliente.docx
+++ b/Documentos/Contratos de colaboración de clases/Contrato de CU6 Inscribir cliente.docx
@@ -7,23 +7,19 @@
         <w:rPr>
           <w:b/>
           <w:noProof/>
-          <w:sz w:val="24"/>
         </w:rPr>
       </w:pPr>
-      <w:bookmarkStart w:id="0" w:name="_GoBack"/>
-      <w:bookmarkEnd w:id="0"/>
       <w:r>
         <w:rPr>
           <w:b/>
           <w:noProof/>
-          <w:sz w:val="24"/>
         </w:rPr>
         <w:t>Contrato de CU6 Inscribir cliente</w:t>
       </w:r>
     </w:p>
     <w:tbl>
       <w:tblPr>
-        <w:tblW w:w="9616" w:type="dxa"/>
+        <w:tblW w:w="9437" w:type="dxa"/>
         <w:tblCellMar>
           <w:left w:w="0" w:type="dxa"/>
           <w:right w:w="0" w:type="dxa"/>
@@ -31,16 +27,16 @@
         <w:tblLook w:val="0600" w:firstRow="0" w:lastRow="0" w:firstColumn="0" w:lastColumn="0" w:noHBand="1" w:noVBand="1"/>
       </w:tblPr>
       <w:tblGrid>
-        <w:gridCol w:w="2104"/>
-        <w:gridCol w:w="7512"/>
+        <w:gridCol w:w="2065"/>
+        <w:gridCol w:w="7372"/>
       </w:tblGrid>
       <w:tr>
         <w:trPr>
-          <w:trHeight w:val="734"/>
+          <w:trHeight w:val="723"/>
         </w:trPr>
         <w:tc>
           <w:tcPr>
-            <w:tcW w:w="2104" w:type="dxa"/>
+            <w:tcW w:w="2065" w:type="dxa"/>
             <w:tcBorders>
               <w:top w:val="single" w:sz="18" w:space="0" w:color="000000"/>
               <w:left w:val="single" w:sz="18" w:space="0" w:color="000000"/>
@@ -68,21 +64,13 @@
                 <w:bCs/>
                 <w:noProof/>
               </w:rPr>
-              <w:t>Operacio</w:t>
-            </w:r>
-            <w:r>
-              <w:rPr>
-                <w:b/>
-                <w:bCs/>
-                <w:noProof/>
-              </w:rPr>
-              <w:t>nes</w:t>
+              <w:t>Operaciones</w:t>
             </w:r>
           </w:p>
         </w:tc>
         <w:tc>
           <w:tcPr>
-            <w:tcW w:w="7512" w:type="dxa"/>
+            <w:tcW w:w="7372" w:type="dxa"/>
             <w:tcBorders>
               <w:top w:val="single" w:sz="18" w:space="0" w:color="000000"/>
               <w:left w:val="single" w:sz="8" w:space="0" w:color="000000"/>
@@ -262,11 +250,11 @@
       </w:tr>
       <w:tr>
         <w:trPr>
-          <w:trHeight w:val="692"/>
+          <w:trHeight w:val="497"/>
         </w:trPr>
         <w:tc>
           <w:tcPr>
-            <w:tcW w:w="2104" w:type="dxa"/>
+            <w:tcW w:w="2065" w:type="dxa"/>
             <w:tcBorders>
               <w:top w:val="single" w:sz="8" w:space="0" w:color="000000"/>
               <w:left w:val="single" w:sz="18" w:space="0" w:color="000000"/>
@@ -288,19 +276,22 @@
                 <w:noProof/>
               </w:rPr>
             </w:pPr>
+            <w:bookmarkStart w:id="0" w:name="_GoBack"/>
             <w:r>
               <w:rPr>
                 <w:b/>
                 <w:bCs/>
                 <w:noProof/>
+                <w:sz w:val="21"/>
               </w:rPr>
               <w:t>Referencias cruzadas</w:t>
             </w:r>
+            <w:bookmarkEnd w:id="0"/>
           </w:p>
         </w:tc>
         <w:tc>
           <w:tcPr>
-            <w:tcW w:w="7512" w:type="dxa"/>
+            <w:tcW w:w="7372" w:type="dxa"/>
             <w:tcBorders>
               <w:top w:val="single" w:sz="8" w:space="0" w:color="000000"/>
               <w:left w:val="single" w:sz="8" w:space="0" w:color="000000"/>
@@ -327,32 +318,18 @@
                 <w:b/>
                 <w:noProof/>
               </w:rPr>
-              <w:t>CU6</w:t>
-            </w:r>
-            <w:r>
-              <w:rPr>
-                <w:b/>
-                <w:noProof/>
-              </w:rPr>
-              <w:t xml:space="preserve">: </w:t>
-            </w:r>
-            <w:r>
-              <w:rPr>
-                <w:b/>
-                <w:noProof/>
-              </w:rPr>
-              <w:t>Inscribir cliente</w:t>
+              <w:t>CU6: Inscribir cliente</w:t>
             </w:r>
           </w:p>
         </w:tc>
       </w:tr>
       <w:tr>
         <w:trPr>
-          <w:trHeight w:val="645"/>
+          <w:trHeight w:val="461"/>
         </w:trPr>
         <w:tc>
           <w:tcPr>
-            <w:tcW w:w="2104" w:type="dxa"/>
+            <w:tcW w:w="2065" w:type="dxa"/>
             <w:tcBorders>
               <w:top w:val="single" w:sz="8" w:space="0" w:color="000000"/>
               <w:left w:val="single" w:sz="18" w:space="0" w:color="000000"/>
@@ -386,7 +363,7 @@
         </w:tc>
         <w:tc>
           <w:tcPr>
-            <w:tcW w:w="7512" w:type="dxa"/>
+            <w:tcW w:w="7372" w:type="dxa"/>
             <w:tcBorders>
               <w:top w:val="single" w:sz="8" w:space="0" w:color="000000"/>
               <w:left w:val="single" w:sz="8" w:space="0" w:color="000000"/>
@@ -403,23 +380,13 @@
           </w:tcPr>
           <w:p>
             <w:pPr>
-              <w:pStyle w:val="Prrafodelista"/>
-              <w:numPr>
-                <w:ilvl w:val="0"/>
-                <w:numId w:val="1"/>
-              </w:numPr>
-              <w:spacing w:after="160" w:line="256" w:lineRule="auto"/>
-              <w:ind w:right="0"/>
-              <w:jc w:val="left"/>
-              <w:rPr>
-                <w:noProof/>
-                <w:lang w:val="es-ES"/>
-              </w:rPr>
-            </w:pPr>
-            <w:r>
-              <w:rPr>
-                <w:noProof/>
-                <w:lang w:val="es-ES"/>
+              <w:rPr>
+                <w:noProof/>
+              </w:rPr>
+            </w:pPr>
+            <w:r>
+              <w:rPr>
+                <w:noProof/>
               </w:rPr>
               <w:t>La/el recepcionista debe estar registrado/a y autenticado/a</w:t>
             </w:r>
@@ -428,11 +395,11 @@
       </w:tr>
       <w:tr>
         <w:trPr>
-          <w:trHeight w:val="4215"/>
+          <w:trHeight w:val="8880"/>
         </w:trPr>
         <w:tc>
           <w:tcPr>
-            <w:tcW w:w="2104" w:type="dxa"/>
+            <w:tcW w:w="2065" w:type="dxa"/>
             <w:tcBorders>
               <w:top w:val="single" w:sz="8" w:space="0" w:color="000000"/>
               <w:left w:val="single" w:sz="18" w:space="0" w:color="000000"/>
@@ -466,7 +433,7 @@
         </w:tc>
         <w:tc>
           <w:tcPr>
-            <w:tcW w:w="7512" w:type="dxa"/>
+            <w:tcW w:w="7372" w:type="dxa"/>
             <w:tcBorders>
               <w:top w:val="single" w:sz="8" w:space="0" w:color="000000"/>
               <w:left w:val="single" w:sz="8" w:space="0" w:color="000000"/>
@@ -502,14 +469,7 @@
                 <w:noProof/>
                 <w:lang w:val="es-ES"/>
               </w:rPr>
-              <w:t xml:space="preserve">Se creó una nueva instancia de </w:t>
-            </w:r>
-            <w:r>
-              <w:rPr>
-                <w:noProof/>
-                <w:lang w:val="es-ES"/>
-              </w:rPr>
-              <w:t>Cuenta cuenta</w:t>
+              <w:t>Se creó una nueva instancia de Cuenta cuenta</w:t>
             </w:r>
           </w:p>
           <w:p>
@@ -602,44 +562,30 @@
                 <w:noProof/>
                 <w:lang w:val="es-ES"/>
               </w:rPr>
-              <w:t xml:space="preserve">cuenta.nroDocumentoID pasó a tener el valor de datosCliente. </w:t>
-            </w:r>
-            <w:r>
-              <w:rPr>
-                <w:noProof/>
-                <w:lang w:val="es-ES"/>
-              </w:rPr>
-              <w:t>nroDocumentoID</w:t>
-            </w:r>
-          </w:p>
-          <w:p>
-            <w:pPr>
-              <w:pStyle w:val="Prrafodelista"/>
-              <w:numPr>
-                <w:ilvl w:val="0"/>
-                <w:numId w:val="1"/>
-              </w:numPr>
-              <w:spacing w:after="160" w:line="256" w:lineRule="auto"/>
-              <w:ind w:left="423" w:right="0"/>
-              <w:jc w:val="left"/>
-              <w:rPr>
-                <w:noProof/>
-                <w:lang w:val="es-ES"/>
-              </w:rPr>
-            </w:pPr>
-            <w:r>
-              <w:rPr>
-                <w:noProof/>
-                <w:lang w:val="es-ES"/>
-              </w:rPr>
-              <w:t>cuenta.</w:t>
-            </w:r>
-            <w:r>
-              <w:rPr>
-                <w:noProof/>
-                <w:lang w:val="es-ES"/>
-              </w:rPr>
-              <w:t>tipoDocumento</w:t>
+              <w:t>cuenta.nroDocumentoID pasó a tener el valor de datosCliente. nroDocumentoID</w:t>
+            </w:r>
+          </w:p>
+          <w:p>
+            <w:pPr>
+              <w:pStyle w:val="Prrafodelista"/>
+              <w:numPr>
+                <w:ilvl w:val="0"/>
+                <w:numId w:val="1"/>
+              </w:numPr>
+              <w:spacing w:after="160" w:line="256" w:lineRule="auto"/>
+              <w:ind w:left="423" w:right="0"/>
+              <w:jc w:val="left"/>
+              <w:rPr>
+                <w:noProof/>
+                <w:lang w:val="es-ES"/>
+              </w:rPr>
+            </w:pPr>
+            <w:r>
+              <w:rPr>
+                <w:noProof/>
+                <w:lang w:val="es-ES"/>
+              </w:rPr>
+              <w:t>cuenta.tipoDocumento</w:t>
             </w:r>
             <w:r>
               <w:rPr>
@@ -653,14 +599,7 @@
                 <w:noProof/>
                 <w:lang w:val="es-ES"/>
               </w:rPr>
-              <w:t xml:space="preserve"> </w:t>
-            </w:r>
-            <w:r>
-              <w:rPr>
-                <w:noProof/>
-                <w:lang w:val="es-ES"/>
-              </w:rPr>
-              <w:t xml:space="preserve"> pasó a tener el valor de datosCliente. tipoDocumento</w:t>
+              <w:t xml:space="preserve">  pasó a tener el valor de datosCliente. tipoDocumento</w:t>
             </w:r>
             <w:r>
               <w:rPr>
@@ -1173,13 +1112,6 @@
         </w:tc>
       </w:tr>
     </w:tbl>
-    <w:p>
-      <w:pPr>
-        <w:rPr>
-          <w:noProof/>
-        </w:rPr>
-      </w:pPr>
-    </w:p>
     <w:p>
       <w:pPr>
         <w:rPr>
@@ -1314,15 +1246,6 @@
   </w:abstractNum>
   <w:num w:numId="1">
     <w:abstractNumId w:val="0"/>
-    <w:lvlOverride w:ilvl="0"/>
-    <w:lvlOverride w:ilvl="1"/>
-    <w:lvlOverride w:ilvl="2"/>
-    <w:lvlOverride w:ilvl="3"/>
-    <w:lvlOverride w:ilvl="4"/>
-    <w:lvlOverride w:ilvl="5"/>
-    <w:lvlOverride w:ilvl="6"/>
-    <w:lvlOverride w:ilvl="7"/>
-    <w:lvlOverride w:ilvl="8"/>
   </w:num>
 </w:numbering>
 </file>
@@ -2204,7 +2127,7 @@
   <a:extraClrSchemeLst/>
   <a:extLst>
     <a:ext uri="{05A4C25C-085E-4340-85A3-A5531E510DB2}">
-      <thm15:themeFamily xmlns="" xmlns:thm15="http://schemas.microsoft.com/office/thememl/2012/main" name="Office Theme" id="{62F939B6-93AF-4DB8-9C6B-D6C7DFDC589F}" vid="{4A3C46E8-61CC-4603-A589-7422A47A8E4A}"/>
+      <thm15:themeFamily xmlns:thm15="http://schemas.microsoft.com/office/thememl/2012/main" xmlns="" name="Office Theme" id="{62F939B6-93AF-4DB8-9C6B-D6C7DFDC589F}" vid="{4A3C46E8-61CC-4603-A589-7422A47A8E4A}"/>
     </a:ext>
   </a:extLst>
 </a:theme>

</xml_diff>